<commit_message>
resume, cv and faviicon update
</commit_message>
<xml_diff>
--- a/.github/docs/Resume_Jhonatan_Morais_02112020.docx
+++ b/.github/docs/Resume_Jhonatan_Morais_02112020.docx
@@ -41,37 +41,6 @@
                 <w:lang w:val="pt-BR"/>
               </w:rPr>
             </w:pPr>
-            <w:r>
-              <w:rPr>
-                <w:rFonts w:ascii="Times New Roman" w:hAnsi="Times New Roman"/>
-                <w:noProof/>
-                <w:lang w:val="pt-BR" w:eastAsia="pt-BR"/>
-              </w:rPr>
-              <w:pict>
-                <v:shapetype id="_x0000_t75" coordsize="21600,21600" o:spt="75" o:preferrelative="t" path="m@4@5l@4@11@9@11@9@5xe" filled="f" stroked="f">
-                  <v:stroke joinstyle="miter"/>
-                  <v:formulas>
-                    <v:f eqn="if lineDrawn pixelLineWidth 0"/>
-                    <v:f eqn="sum @0 1 0"/>
-                    <v:f eqn="sum 0 0 @1"/>
-                    <v:f eqn="prod @2 1 2"/>
-                    <v:f eqn="prod @3 21600 pixelWidth"/>
-                    <v:f eqn="prod @3 21600 pixelHeight"/>
-                    <v:f eqn="sum @0 0 1"/>
-                    <v:f eqn="prod @6 1 2"/>
-                    <v:f eqn="prod @7 21600 pixelWidth"/>
-                    <v:f eqn="sum @8 21600 0"/>
-                    <v:f eqn="prod @7 21600 pixelHeight"/>
-                    <v:f eqn="sum @10 21600 0"/>
-                  </v:formulas>
-                  <v:path o:extrusionok="f" gradientshapeok="t" o:connecttype="rect"/>
-                  <o:lock v:ext="edit" aspectratio="t"/>
-                </v:shapetype>
-                <v:shape id="_x0000_i1077" type="#_x0000_t75" style="width:148.5pt;height:148.5pt">
-                  <v:imagedata r:id="rId10" o:title="jhonatan-circle-cropped"/>
-                </v:shape>
-              </w:pict>
-            </w:r>
           </w:p>
         </w:tc>
         <w:tc>
@@ -125,7 +94,7 @@
                 <w:lang w:val="en-US"/>
               </w:rPr>
             </w:pPr>
-            <w:hyperlink r:id="rId11" w:history="1">
+            <w:hyperlink r:id="rId10" w:history="1">
               <w:r>
                 <w:rPr>
                   <w:rFonts w:ascii="Arial" w:hAnsi="Arial" w:cstheme="majorBidi"/>
@@ -369,7 +338,7 @@
                 <w:lang w:val="en-US"/>
               </w:rPr>
             </w:pPr>
-            <w:hyperlink r:id="rId12" w:history="1">
+            <w:hyperlink r:id="rId11" w:history="1">
               <w:r>
                 <w:rPr>
                   <w:rFonts w:ascii="Arial" w:hAnsi="Arial" w:cstheme="majorBidi"/>
@@ -417,7 +386,7 @@
               </w:rPr>
               <w:t xml:space="preserve"> </w:t>
             </w:r>
-            <w:hyperlink r:id="rId13" w:history="1">
+            <w:hyperlink r:id="rId12" w:history="1">
               <w:r>
                 <w:rPr>
                   <w:rFonts w:cstheme="majorBidi"/>
@@ -630,7 +599,7 @@
               </w:rPr>
               <w:t xml:space="preserve"> at </w:t>
             </w:r>
-            <w:hyperlink r:id="rId14" w:history="1">
+            <w:hyperlink r:id="rId13" w:history="1">
               <w:r>
                 <w:rPr>
                   <w:rFonts w:ascii="Arial" w:eastAsiaTheme="minorHAnsi" w:hAnsi="Arial"/>
@@ -807,7 +776,7 @@
               </w:rPr>
               <w:t xml:space="preserve"> at </w:t>
             </w:r>
-            <w:hyperlink r:id="rId15" w:history="1">
+            <w:hyperlink r:id="rId14" w:history="1">
               <w:r>
                 <w:rPr>
                   <w:rStyle w:val="Hyperlink"/>
@@ -936,7 +905,7 @@
               </w:rPr>
               <w:t xml:space="preserve"> at </w:t>
             </w:r>
-            <w:hyperlink r:id="rId16" w:history="1">
+            <w:hyperlink r:id="rId15" w:history="1">
               <w:proofErr w:type="spellStart"/>
               <w:r>
                 <w:rPr>
@@ -1077,7 +1046,7 @@
               </w:rPr>
               <w:t xml:space="preserve"> at IBF – </w:t>
             </w:r>
-            <w:hyperlink r:id="rId17" w:history="1">
+            <w:hyperlink r:id="rId16" w:history="1">
               <w:r>
                 <w:rPr>
                   <w:rFonts w:ascii="Arial" w:hAnsi="Arial" w:cs="Arial"/>
@@ -1144,7 +1113,7 @@
               </w:rPr>
               <w:t xml:space="preserve"> at </w:t>
             </w:r>
-            <w:hyperlink r:id="rId18" w:history="1">
+            <w:hyperlink r:id="rId17" w:history="1">
               <w:proofErr w:type="spellStart"/>
               <w:r>
                 <w:rPr>
@@ -1212,7 +1181,7 @@
               </w:rPr>
               <w:t xml:space="preserve"> at </w:t>
             </w:r>
-            <w:hyperlink r:id="rId19" w:history="1">
+            <w:hyperlink r:id="rId18" w:history="1">
               <w:r>
                 <w:rPr>
                   <w:rFonts w:ascii="Arial" w:hAnsi="Arial" w:cs="Arial"/>
@@ -1238,14 +1207,12 @@
               </w:r>
               <w:proofErr w:type="spellEnd"/>
             </w:hyperlink>
-            <w:bookmarkStart w:id="0" w:name="_GoBack"/>
-            <w:bookmarkEnd w:id="0"/>
           </w:p>
         </w:tc>
       </w:tr>
       <w:tr>
         <w:trPr>
-          <w:trHeight w:val="737"/>
+          <w:trHeight w:val="1797"/>
         </w:trPr>
         <w:tc>
           <w:tcPr>
@@ -1269,7 +1236,7 @@
             <w:r>
               <w:rPr>
                 <w:b/>
-                <w:sz w:val="44"/>
+                <w:sz w:val="52"/>
                 <w:lang w:val="pt-BR"/>
               </w:rPr>
               <w:t>Jhonatan</w:t>
@@ -1278,7 +1245,7 @@
             <w:r>
               <w:rPr>
                 <w:b/>
-                <w:sz w:val="44"/>
+                <w:sz w:val="52"/>
                 <w:lang w:val="pt-BR"/>
               </w:rPr>
               <w:t xml:space="preserve"> Morais</w:t>
@@ -1292,6 +1259,7 @@
             <w:proofErr w:type="spellStart"/>
             <w:r>
               <w:rPr>
+                <w:b/>
                 <w:sz w:val="32"/>
                 <w:lang w:val="pt-BR"/>
               </w:rPr>
@@ -1300,6 +1268,7 @@
             <w:proofErr w:type="spellEnd"/>
             <w:r>
               <w:rPr>
+                <w:b/>
                 <w:sz w:val="32"/>
                 <w:lang w:val="pt-BR"/>
               </w:rPr>
@@ -1308,6 +1277,7 @@
             <w:proofErr w:type="spellStart"/>
             <w:r>
               <w:rPr>
+                <w:b/>
                 <w:sz w:val="32"/>
                 <w:lang w:val="pt-BR"/>
               </w:rPr>
@@ -1316,6 +1286,7 @@
             <w:proofErr w:type="spellEnd"/>
             <w:r>
               <w:rPr>
+                <w:b/>
                 <w:sz w:val="32"/>
                 <w:lang w:val="pt-BR"/>
               </w:rPr>
@@ -1324,6 +1295,7 @@
             <w:proofErr w:type="spellStart"/>
             <w:r>
               <w:rPr>
+                <w:b/>
                 <w:sz w:val="32"/>
                 <w:lang w:val="pt-BR"/>
               </w:rPr>
@@ -1370,7 +1342,7 @@
       </w:tr>
       <w:tr>
         <w:trPr>
-          <w:trHeight w:val="543"/>
+          <w:trHeight w:val="964"/>
         </w:trPr>
         <w:tc>
           <w:tcPr>
@@ -1394,10 +1366,10 @@
                 <w:lang w:val="pt-BR" w:eastAsia="pt-BR"/>
               </w:rPr>
               <w:drawing>
-                <wp:inline distT="0" distB="0" distL="0" distR="0" wp14:anchorId="491A8027" wp14:editId="71C901F4">
-                  <wp:extent cx="394335" cy="394335"/>
-                  <wp:effectExtent l="0" t="0" r="0" b="0"/>
-                  <wp:docPr id="12" name="Elemento gráfico 12" descr="Marcador"/>
+                <wp:inline distT="0" distB="0" distL="0" distR="0" wp14:anchorId="51573CD0" wp14:editId="1AC4E230">
+                  <wp:extent cx="392400" cy="392400"/>
+                  <wp:effectExtent l="0" t="0" r="8255" b="8255"/>
+                  <wp:docPr id="8" name="Imagem 8" descr="C:\Users\jhonatan.morais\Desktop\google-translate-48.png"/>
                   <wp:cNvGraphicFramePr>
                     <a:graphicFrameLocks xmlns:a="http://schemas.openxmlformats.org/drawingml/2006/main" noChangeAspect="1"/>
                   </wp:cNvGraphicFramePr>
@@ -1405,29 +1377,36 @@
                     <a:graphicData uri="http://schemas.openxmlformats.org/drawingml/2006/picture">
                       <pic:pic xmlns:pic="http://schemas.openxmlformats.org/drawingml/2006/picture">
                         <pic:nvPicPr>
-                          <pic:cNvPr id="12" name="Marker.SVG"/>
-                          <pic:cNvPicPr/>
+                          <pic:cNvPr id="0" name="Picture 7" descr="C:\Users\jhonatan.morais\Desktop\google-translate-48.png"/>
+                          <pic:cNvPicPr>
+                            <a:picLocks noChangeAspect="1" noChangeArrowheads="1"/>
+                          </pic:cNvPicPr>
                         </pic:nvPicPr>
                         <pic:blipFill>
-                          <a:blip r:embed="rId20">
+                          <a:blip r:embed="rId19">
                             <a:extLst>
-                              <a:ext uri="{96DAC541-7B7A-43D3-8B79-37D633B846F1}">
-                                <asvg:svgBlip xmlns="" xmlns:cx2="http://schemas.microsoft.com/office/drawing/2015/10/21/chartex" xmlns:cx3="http://schemas.microsoft.com/office/drawing/2016/5/9/chartex" xmlns:cx4="http://schemas.microsoft.com/office/drawing/2016/5/10/chartex" xmlns:cx5="http://schemas.microsoft.com/office/drawing/2016/5/11/chartex" xmlns:cx6="http://schemas.microsoft.com/office/drawing/2016/5/12/chartex" xmlns:cx7="http://schemas.microsoft.com/office/drawing/2016/5/13/chartex" xmlns:cx8="http://schemas.microsoft.com/office/drawing/2016/5/14/chartex" xmlns:aink="http://schemas.microsoft.com/office/drawing/2016/ink" xmlns:am3d="http://schemas.microsoft.com/office/drawing/2017/model3d" xmlns:o="urn:schemas-microsoft-com:office:office" xmlns:v="urn:schemas-microsoft-com:vml" xmlns:w10="urn:schemas-microsoft-com:office:word" xmlns:w="http://schemas.openxmlformats.org/wordprocessingml/2006/main" xmlns:w16cid="http://schemas.microsoft.com/office/word/2016/wordml/cid" xmlns:asvg="http://schemas.microsoft.com/office/drawing/2016/SVG/main" r:embed="rId21"/>
+                              <a:ext uri="{28A0092B-C50C-407E-A947-70E740481C1C}">
+                                <a14:useLocalDpi xmlns:a14="http://schemas.microsoft.com/office/drawing/2010/main" val="0"/>
                               </a:ext>
                             </a:extLst>
                           </a:blip>
+                          <a:srcRect/>
                           <a:stretch>
                             <a:fillRect/>
                           </a:stretch>
                         </pic:blipFill>
-                        <pic:spPr>
+                        <pic:spPr bwMode="auto">
                           <a:xfrm>
                             <a:off x="0" y="0"/>
-                            <a:ext cx="394335" cy="394335"/>
+                            <a:ext cx="392400" cy="392400"/>
                           </a:xfrm>
                           <a:prstGeom prst="rect">
                             <a:avLst/>
                           </a:prstGeom>
+                          <a:noFill/>
+                          <a:ln>
+                            <a:noFill/>
+                          </a:ln>
                         </pic:spPr>
                       </pic:pic>
                     </a:graphicData>
@@ -1449,6 +1428,305 @@
                 <w:lang w:val="pt-BR"/>
               </w:rPr>
             </w:pPr>
+            <w:proofErr w:type="spellStart"/>
+            <w:r>
+              <w:rPr>
+                <w:lang w:val="pt-BR"/>
+              </w:rPr>
+              <w:t>English</w:t>
+            </w:r>
+            <w:proofErr w:type="spellEnd"/>
+            <w:r>
+              <w:rPr>
+                <w:lang w:val="pt-BR"/>
+              </w:rPr>
+              <w:t xml:space="preserve"> </w:t>
+            </w:r>
+            <w:r>
+              <w:rPr>
+                <w:lang w:val="pt-BR"/>
+              </w:rPr>
+              <w:t>–</w:t>
+            </w:r>
+            <w:r>
+              <w:rPr>
+                <w:lang w:val="pt-BR"/>
+              </w:rPr>
+              <w:t xml:space="preserve"> </w:t>
+            </w:r>
+            <w:proofErr w:type="spellStart"/>
+            <w:r>
+              <w:rPr>
+                <w:lang w:val="pt-BR"/>
+              </w:rPr>
+              <w:t>A</w:t>
+            </w:r>
+            <w:r>
+              <w:rPr>
+                <w:lang w:val="pt-BR"/>
+              </w:rPr>
+              <w:t>dvanced</w:t>
+            </w:r>
+            <w:proofErr w:type="spellEnd"/>
+            <w:r>
+              <w:rPr>
+                <w:lang w:val="pt-BR"/>
+              </w:rPr>
+              <w:t xml:space="preserve"> (C1)</w:t>
+            </w:r>
+          </w:p>
+          <w:p>
+            <w:pPr>
+              <w:pStyle w:val="Informaes"/>
+              <w:rPr>
+                <w:lang w:val="pt-BR"/>
+              </w:rPr>
+            </w:pPr>
+            <w:proofErr w:type="spellStart"/>
+            <w:r>
+              <w:rPr>
+                <w:lang w:val="pt-BR"/>
+              </w:rPr>
+              <w:t>French</w:t>
+            </w:r>
+            <w:proofErr w:type="spellEnd"/>
+            <w:r>
+              <w:rPr>
+                <w:lang w:val="pt-BR"/>
+              </w:rPr>
+              <w:t xml:space="preserve"> </w:t>
+            </w:r>
+            <w:r>
+              <w:rPr>
+                <w:lang w:val="pt-BR"/>
+              </w:rPr>
+              <w:t xml:space="preserve">– </w:t>
+            </w:r>
+            <w:proofErr w:type="spellStart"/>
+            <w:r>
+              <w:rPr>
+                <w:lang w:val="pt-BR"/>
+              </w:rPr>
+              <w:t>débutant</w:t>
+            </w:r>
+            <w:proofErr w:type="spellEnd"/>
+            <w:r>
+              <w:rPr>
+                <w:lang w:val="pt-BR"/>
+              </w:rPr>
+              <w:t xml:space="preserve"> (A1) </w:t>
+            </w:r>
+          </w:p>
+          <w:p>
+            <w:pPr>
+              <w:pStyle w:val="Informaes"/>
+              <w:rPr>
+                <w:lang w:val="pt-BR"/>
+              </w:rPr>
+            </w:pPr>
+            <w:proofErr w:type="spellStart"/>
+            <w:r>
+              <w:rPr>
+                <w:lang w:val="pt-BR"/>
+              </w:rPr>
+              <w:t>Portuguese</w:t>
+            </w:r>
+            <w:proofErr w:type="spellEnd"/>
+            <w:r>
+              <w:rPr>
+                <w:lang w:val="pt-BR"/>
+              </w:rPr>
+              <w:t xml:space="preserve"> – </w:t>
+            </w:r>
+            <w:proofErr w:type="spellStart"/>
+            <w:r>
+              <w:rPr>
+                <w:lang w:val="pt-BR"/>
+              </w:rPr>
+              <w:t>Native</w:t>
+            </w:r>
+            <w:bookmarkStart w:id="0" w:name="_GoBack"/>
+            <w:bookmarkEnd w:id="0"/>
+            <w:proofErr w:type="spellEnd"/>
+          </w:p>
+        </w:tc>
+        <w:tc>
+          <w:tcPr>
+            <w:tcW w:w="283" w:type="dxa"/>
+            <w:vMerge/>
+          </w:tcPr>
+          <w:p>
+            <w:pPr>
+              <w:pStyle w:val="Corpodetexto"/>
+              <w:kinsoku w:val="0"/>
+              <w:overflowPunct w:val="0"/>
+              <w:rPr>
+                <w:rFonts w:ascii="Times New Roman" w:hAnsi="Times New Roman"/>
+                <w:lang w:val="pt-BR"/>
+              </w:rPr>
+            </w:pPr>
+          </w:p>
+        </w:tc>
+        <w:tc>
+          <w:tcPr>
+            <w:tcW w:w="7513" w:type="dxa"/>
+            <w:vMerge/>
+          </w:tcPr>
+          <w:p>
+            <w:pPr>
+              <w:pStyle w:val="Ttulo1"/>
+              <w:rPr>
+                <w:lang w:val="pt-BR"/>
+              </w:rPr>
+            </w:pPr>
+          </w:p>
+        </w:tc>
+      </w:tr>
+      <w:tr>
+        <w:trPr>
+          <w:trHeight w:val="183"/>
+        </w:trPr>
+        <w:tc>
+          <w:tcPr>
+            <w:tcW w:w="3823" w:type="dxa"/>
+            <w:gridSpan w:val="2"/>
+            <w:vAlign w:val="center"/>
+          </w:tcPr>
+          <w:p>
+            <w:pPr>
+              <w:pStyle w:val="SemEspaamento"/>
+              <w:rPr>
+                <w:lang w:val="pt-BR"/>
+              </w:rPr>
+            </w:pPr>
+          </w:p>
+        </w:tc>
+        <w:tc>
+          <w:tcPr>
+            <w:tcW w:w="283" w:type="dxa"/>
+            <w:vMerge/>
+          </w:tcPr>
+          <w:p>
+            <w:pPr>
+              <w:pStyle w:val="Corpodetexto"/>
+              <w:kinsoku w:val="0"/>
+              <w:overflowPunct w:val="0"/>
+              <w:rPr>
+                <w:rFonts w:ascii="Times New Roman" w:hAnsi="Times New Roman"/>
+                <w:lang w:val="pt-BR"/>
+              </w:rPr>
+            </w:pPr>
+          </w:p>
+        </w:tc>
+        <w:tc>
+          <w:tcPr>
+            <w:tcW w:w="7513" w:type="dxa"/>
+            <w:vMerge/>
+          </w:tcPr>
+          <w:p>
+            <w:pPr>
+              <w:pStyle w:val="Ttulo1"/>
+              <w:rPr>
+                <w:lang w:val="pt-BR"/>
+              </w:rPr>
+            </w:pPr>
+          </w:p>
+        </w:tc>
+      </w:tr>
+      <w:tr>
+        <w:trPr>
+          <w:trHeight w:val="728"/>
+        </w:trPr>
+        <w:tc>
+          <w:tcPr>
+            <w:tcW w:w="846" w:type="dxa"/>
+            <w:vAlign w:val="center"/>
+          </w:tcPr>
+          <w:p>
+            <w:pPr>
+              <w:pStyle w:val="Informaes"/>
+              <w:rPr>
+                <w:rStyle w:val="Forte"/>
+                <w:b w:val="0"/>
+                <w:bCs w:val="0"/>
+                <w:color w:val="FFFFFF" w:themeColor="background1"/>
+                <w:lang w:val="pt-BR"/>
+              </w:rPr>
+            </w:pPr>
+            <w:r>
+              <w:rPr>
+                <w:noProof/>
+                <w:lang w:val="pt-BR" w:eastAsia="pt-BR"/>
+              </w:rPr>
+              <w:drawing>
+                <wp:inline distT="0" distB="0" distL="0" distR="0">
+                  <wp:extent cx="390525" cy="390525"/>
+                  <wp:effectExtent l="0" t="0" r="9525" b="9525"/>
+                  <wp:docPr id="9" name="Imagem 9" descr="C:\Users\jhonatan.morais\Desktop\worldwide-location-48.png"/>
+                  <wp:cNvGraphicFramePr>
+                    <a:graphicFrameLocks xmlns:a="http://schemas.openxmlformats.org/drawingml/2006/main" noChangeAspect="1"/>
+                  </wp:cNvGraphicFramePr>
+                  <a:graphic xmlns:a="http://schemas.openxmlformats.org/drawingml/2006/main">
+                    <a:graphicData uri="http://schemas.openxmlformats.org/drawingml/2006/picture">
+                      <pic:pic xmlns:pic="http://schemas.openxmlformats.org/drawingml/2006/picture">
+                        <pic:nvPicPr>
+                          <pic:cNvPr id="0" name="Picture 8" descr="C:\Users\jhonatan.morais\Desktop\worldwide-location-48.png"/>
+                          <pic:cNvPicPr>
+                            <a:picLocks noChangeAspect="1" noChangeArrowheads="1"/>
+                          </pic:cNvPicPr>
+                        </pic:nvPicPr>
+                        <pic:blipFill>
+                          <a:blip r:embed="rId20">
+                            <a:extLst>
+                              <a:ext uri="{28A0092B-C50C-407E-A947-70E740481C1C}">
+                                <a14:useLocalDpi xmlns:a14="http://schemas.microsoft.com/office/drawing/2010/main" val="0"/>
+                              </a:ext>
+                            </a:extLst>
+                          </a:blip>
+                          <a:srcRect/>
+                          <a:stretch>
+                            <a:fillRect/>
+                          </a:stretch>
+                        </pic:blipFill>
+                        <pic:spPr bwMode="auto">
+                          <a:xfrm>
+                            <a:off x="0" y="0"/>
+                            <a:ext cx="390525" cy="390525"/>
+                          </a:xfrm>
+                          <a:prstGeom prst="rect">
+                            <a:avLst/>
+                          </a:prstGeom>
+                          <a:noFill/>
+                          <a:ln>
+                            <a:noFill/>
+                          </a:ln>
+                        </pic:spPr>
+                      </pic:pic>
+                    </a:graphicData>
+                  </a:graphic>
+                </wp:inline>
+              </w:drawing>
+            </w:r>
+          </w:p>
+        </w:tc>
+        <w:tc>
+          <w:tcPr>
+            <w:tcW w:w="2977" w:type="dxa"/>
+            <w:vAlign w:val="center"/>
+          </w:tcPr>
+          <w:p>
+            <w:pPr>
+              <w:pStyle w:val="Informaes"/>
+              <w:rPr>
+                <w:lang w:val="pt-BR"/>
+              </w:rPr>
+            </w:pPr>
+            <w:r>
+              <w:rPr>
+                <w:lang w:val="pt-BR"/>
+              </w:rPr>
+              <w:t xml:space="preserve">Brasília - </w:t>
+            </w:r>
             <w:proofErr w:type="spellStart"/>
             <w:r>
               <w:rPr>
@@ -1564,7 +1842,7 @@
                 <w:lang w:val="pt-BR" w:eastAsia="pt-BR"/>
               </w:rPr>
               <w:drawing>
-                <wp:inline distT="0" distB="0" distL="0" distR="0" wp14:anchorId="04629261" wp14:editId="34B39EF9">
+                <wp:inline distT="0" distB="0" distL="0" distR="0" wp14:anchorId="48CC7AC9" wp14:editId="678F4A08">
                   <wp:extent cx="394335" cy="394335"/>
                   <wp:effectExtent l="0" t="0" r="5715" b="5715"/>
                   <wp:docPr id="13" name="Elemento gráfico 13" descr="Destinatário"/>
@@ -1579,10 +1857,10 @@
                           <pic:cNvPicPr/>
                         </pic:nvPicPr>
                         <pic:blipFill>
-                          <a:blip r:embed="rId22">
+                          <a:blip r:embed="rId21">
                             <a:extLst>
                               <a:ext uri="{96DAC541-7B7A-43D3-8B79-37D633B846F1}">
-                                <asvg:svgBlip xmlns="" xmlns:cx2="http://schemas.microsoft.com/office/drawing/2015/10/21/chartex" xmlns:cx3="http://schemas.microsoft.com/office/drawing/2016/5/9/chartex" xmlns:cx4="http://schemas.microsoft.com/office/drawing/2016/5/10/chartex" xmlns:cx5="http://schemas.microsoft.com/office/drawing/2016/5/11/chartex" xmlns:cx6="http://schemas.microsoft.com/office/drawing/2016/5/12/chartex" xmlns:cx7="http://schemas.microsoft.com/office/drawing/2016/5/13/chartex" xmlns:cx8="http://schemas.microsoft.com/office/drawing/2016/5/14/chartex" xmlns:aink="http://schemas.microsoft.com/office/drawing/2016/ink" xmlns:am3d="http://schemas.microsoft.com/office/drawing/2017/model3d" xmlns:o="urn:schemas-microsoft-com:office:office" xmlns:v="urn:schemas-microsoft-com:vml" xmlns:w10="urn:schemas-microsoft-com:office:word" xmlns:w="http://schemas.openxmlformats.org/wordprocessingml/2006/main" xmlns:w16cid="http://schemas.microsoft.com/office/word/2016/wordml/cid" xmlns:asvg="http://schemas.microsoft.com/office/drawing/2016/SVG/main" r:embed="rId23"/>
+                                <asvg:svgBlip xmlns:asvg="http://schemas.microsoft.com/office/drawing/2016/SVG/main" xmlns:w16cid="http://schemas.microsoft.com/office/word/2016/wordml/cid" xmlns:w="http://schemas.openxmlformats.org/wordprocessingml/2006/main" xmlns:w10="urn:schemas-microsoft-com:office:word" xmlns:v="urn:schemas-microsoft-com:vml" xmlns:o="urn:schemas-microsoft-com:office:office" xmlns:am3d="http://schemas.microsoft.com/office/drawing/2017/model3d" xmlns:aink="http://schemas.microsoft.com/office/drawing/2016/ink" xmlns:cx8="http://schemas.microsoft.com/office/drawing/2016/5/14/chartex" xmlns:cx7="http://schemas.microsoft.com/office/drawing/2016/5/13/chartex" xmlns:cx6="http://schemas.microsoft.com/office/drawing/2016/5/12/chartex" xmlns:cx5="http://schemas.microsoft.com/office/drawing/2016/5/11/chartex" xmlns:cx4="http://schemas.microsoft.com/office/drawing/2016/5/10/chartex" xmlns:cx3="http://schemas.microsoft.com/office/drawing/2016/5/9/chartex" xmlns:cx2="http://schemas.microsoft.com/office/drawing/2015/10/21/chartex" xmlns="" r:embed="rId23"/>
                               </a:ext>
                             </a:extLst>
                           </a:blip>
@@ -1732,7 +2010,7 @@
                 <w:lang w:val="pt-BR" w:eastAsia="pt-BR"/>
               </w:rPr>
               <w:drawing>
-                <wp:inline distT="0" distB="0" distL="0" distR="0" wp14:anchorId="66EA2762" wp14:editId="48325CBA">
+                <wp:inline distT="0" distB="0" distL="0" distR="0" wp14:anchorId="7F180D03" wp14:editId="58B832CF">
                   <wp:extent cx="394335" cy="394335"/>
                   <wp:effectExtent l="0" t="0" r="5715" b="5715"/>
                   <wp:docPr id="17" name="Elemento gráfico 17" descr="Email"/>
@@ -1750,7 +2028,7 @@
                           <a:blip r:embed="rId24">
                             <a:extLst>
                               <a:ext uri="{96DAC541-7B7A-43D3-8B79-37D633B846F1}">
-                                <asvg:svgBlip xmlns="" xmlns:cx2="http://schemas.microsoft.com/office/drawing/2015/10/21/chartex" xmlns:cx3="http://schemas.microsoft.com/office/drawing/2016/5/9/chartex" xmlns:cx4="http://schemas.microsoft.com/office/drawing/2016/5/10/chartex" xmlns:cx5="http://schemas.microsoft.com/office/drawing/2016/5/11/chartex" xmlns:cx6="http://schemas.microsoft.com/office/drawing/2016/5/12/chartex" xmlns:cx7="http://schemas.microsoft.com/office/drawing/2016/5/13/chartex" xmlns:cx8="http://schemas.microsoft.com/office/drawing/2016/5/14/chartex" xmlns:aink="http://schemas.microsoft.com/office/drawing/2016/ink" xmlns:am3d="http://schemas.microsoft.com/office/drawing/2017/model3d" xmlns:o="urn:schemas-microsoft-com:office:office" xmlns:v="urn:schemas-microsoft-com:vml" xmlns:w10="urn:schemas-microsoft-com:office:word" xmlns:w="http://schemas.openxmlformats.org/wordprocessingml/2006/main" xmlns:w16cid="http://schemas.microsoft.com/office/word/2016/wordml/cid" xmlns:asvg="http://schemas.microsoft.com/office/drawing/2016/SVG/main" r:embed="rId25"/>
+                                <asvg:svgBlip xmlns:asvg="http://schemas.microsoft.com/office/drawing/2016/SVG/main" xmlns:w16cid="http://schemas.microsoft.com/office/word/2016/wordml/cid" xmlns:w="http://schemas.openxmlformats.org/wordprocessingml/2006/main" xmlns:w10="urn:schemas-microsoft-com:office:word" xmlns:v="urn:schemas-microsoft-com:vml" xmlns:o="urn:schemas-microsoft-com:office:office" xmlns:am3d="http://schemas.microsoft.com/office/drawing/2017/model3d" xmlns:aink="http://schemas.microsoft.com/office/drawing/2016/ink" xmlns:cx8="http://schemas.microsoft.com/office/drawing/2016/5/14/chartex" xmlns:cx7="http://schemas.microsoft.com/office/drawing/2016/5/13/chartex" xmlns:cx6="http://schemas.microsoft.com/office/drawing/2016/5/12/chartex" xmlns:cx5="http://schemas.microsoft.com/office/drawing/2016/5/11/chartex" xmlns:cx4="http://schemas.microsoft.com/office/drawing/2016/5/10/chartex" xmlns:cx3="http://schemas.microsoft.com/office/drawing/2016/5/9/chartex" xmlns:cx2="http://schemas.microsoft.com/office/drawing/2015/10/21/chartex" xmlns="" r:embed="rId25"/>
                               </a:ext>
                             </a:extLst>
                           </a:blip>
@@ -1880,7 +2158,7 @@
       </w:tr>
       <w:tr>
         <w:trPr>
-          <w:trHeight w:val="633"/>
+          <w:trHeight w:val="778"/>
         </w:trPr>
         <w:tc>
           <w:tcPr>
@@ -1900,10 +2178,10 @@
                 <w:lang w:val="pt-BR" w:eastAsia="pt-BR"/>
               </w:rPr>
               <w:drawing>
-                <wp:inline distT="0" distB="0" distL="0" distR="0" wp14:anchorId="1DD92EB5" wp14:editId="443BB45A">
-                  <wp:extent cx="394335" cy="394335"/>
-                  <wp:effectExtent l="0" t="0" r="0" b="5715"/>
-                  <wp:docPr id="16" name="Elemento gráfico 16" descr="World"/>
+                <wp:inline distT="0" distB="0" distL="0" distR="0">
+                  <wp:extent cx="390525" cy="390525"/>
+                  <wp:effectExtent l="0" t="0" r="9525" b="9525"/>
+                  <wp:docPr id="7" name="Imagem 7" descr="C:\Users\jhonatan.morais\Desktop\github-10-48.png"/>
                   <wp:cNvGraphicFramePr>
                     <a:graphicFrameLocks xmlns:a="http://schemas.openxmlformats.org/drawingml/2006/main" noChangeAspect="1"/>
                   </wp:cNvGraphicFramePr>
@@ -1911,29 +2189,36 @@
                     <a:graphicData uri="http://schemas.openxmlformats.org/drawingml/2006/picture">
                       <pic:pic xmlns:pic="http://schemas.openxmlformats.org/drawingml/2006/picture">
                         <pic:nvPicPr>
-                          <pic:cNvPr id="16" name="World.SVG"/>
-                          <pic:cNvPicPr/>
+                          <pic:cNvPr id="0" name="Picture 6" descr="C:\Users\jhonatan.morais\Desktop\github-10-48.png"/>
+                          <pic:cNvPicPr>
+                            <a:picLocks noChangeAspect="1" noChangeArrowheads="1"/>
+                          </pic:cNvPicPr>
                         </pic:nvPicPr>
                         <pic:blipFill>
                           <a:blip r:embed="rId26">
                             <a:extLst>
-                              <a:ext uri="{96DAC541-7B7A-43D3-8B79-37D633B846F1}">
-                                <asvg:svgBlip xmlns="" xmlns:cx2="http://schemas.microsoft.com/office/drawing/2015/10/21/chartex" xmlns:cx3="http://schemas.microsoft.com/office/drawing/2016/5/9/chartex" xmlns:cx4="http://schemas.microsoft.com/office/drawing/2016/5/10/chartex" xmlns:cx5="http://schemas.microsoft.com/office/drawing/2016/5/11/chartex" xmlns:cx6="http://schemas.microsoft.com/office/drawing/2016/5/12/chartex" xmlns:cx7="http://schemas.microsoft.com/office/drawing/2016/5/13/chartex" xmlns:cx8="http://schemas.microsoft.com/office/drawing/2016/5/14/chartex" xmlns:aink="http://schemas.microsoft.com/office/drawing/2016/ink" xmlns:am3d="http://schemas.microsoft.com/office/drawing/2017/model3d" xmlns:o="urn:schemas-microsoft-com:office:office" xmlns:v="urn:schemas-microsoft-com:vml" xmlns:w10="urn:schemas-microsoft-com:office:word" xmlns:w="http://schemas.openxmlformats.org/wordprocessingml/2006/main" xmlns:w16cid="http://schemas.microsoft.com/office/word/2016/wordml/cid" xmlns:asvg="http://schemas.microsoft.com/office/drawing/2016/SVG/main" r:embed="rId27"/>
+                              <a:ext uri="{28A0092B-C50C-407E-A947-70E740481C1C}">
+                                <a14:useLocalDpi xmlns:a14="http://schemas.microsoft.com/office/drawing/2010/main" val="0"/>
                               </a:ext>
                             </a:extLst>
                           </a:blip>
+                          <a:srcRect/>
                           <a:stretch>
                             <a:fillRect/>
                           </a:stretch>
                         </pic:blipFill>
-                        <pic:spPr>
+                        <pic:spPr bwMode="auto">
                           <a:xfrm>
                             <a:off x="0" y="0"/>
-                            <a:ext cx="394335" cy="394335"/>
+                            <a:ext cx="390525" cy="390525"/>
                           </a:xfrm>
                           <a:prstGeom prst="rect">
                             <a:avLst/>
                           </a:prstGeom>
+                          <a:noFill/>
+                          <a:ln>
+                            <a:noFill/>
+                          </a:ln>
                         </pic:spPr>
                       </pic:pic>
                     </a:graphicData>
@@ -3066,7 +3351,7 @@
       </w:r>
     </w:p>
     <w:sectPr>
-      <w:headerReference w:type="default" r:id="rId28"/>
+      <w:headerReference w:type="default" r:id="rId27"/>
       <w:type w:val="continuous"/>
       <w:pgSz w:w="11906" w:h="16838" w:code="9"/>
       <w:pgMar w:top="851" w:right="567" w:bottom="1134" w:left="567" w:header="720" w:footer="1967" w:gutter="0"/>
@@ -3486,6 +3771,119 @@
     </w:lvl>
   </w:abstractNum>
   <w:abstractNum w:abstractNumId="11" w15:restartNumberingAfterBreak="0">
+    <w:nsid w:val="03D543DC"/>
+    <w:multiLevelType w:val="hybridMultilevel"/>
+    <w:tmpl w:val="2E62E218"/>
+    <w:lvl w:ilvl="0" w:tplc="04160001">
+      <w:start w:val="1"/>
+      <w:numFmt w:val="bullet"/>
+      <w:lvlText w:val=""/>
+      <w:lvlJc w:val="left"/>
+      <w:pPr>
+        <w:ind w:left="720" w:hanging="360"/>
+      </w:pPr>
+      <w:rPr>
+        <w:rFonts w:ascii="Symbol" w:hAnsi="Symbol" w:hint="default"/>
+      </w:rPr>
+    </w:lvl>
+    <w:lvl w:ilvl="1" w:tplc="04160003" w:tentative="1">
+      <w:start w:val="1"/>
+      <w:numFmt w:val="bullet"/>
+      <w:lvlText w:val="o"/>
+      <w:lvlJc w:val="left"/>
+      <w:pPr>
+        <w:ind w:left="1440" w:hanging="360"/>
+      </w:pPr>
+      <w:rPr>
+        <w:rFonts w:ascii="Courier New" w:hAnsi="Courier New" w:cs="Courier New" w:hint="default"/>
+      </w:rPr>
+    </w:lvl>
+    <w:lvl w:ilvl="2" w:tplc="04160005" w:tentative="1">
+      <w:start w:val="1"/>
+      <w:numFmt w:val="bullet"/>
+      <w:lvlText w:val=""/>
+      <w:lvlJc w:val="left"/>
+      <w:pPr>
+        <w:ind w:left="2160" w:hanging="360"/>
+      </w:pPr>
+      <w:rPr>
+        <w:rFonts w:ascii="Wingdings" w:hAnsi="Wingdings" w:hint="default"/>
+      </w:rPr>
+    </w:lvl>
+    <w:lvl w:ilvl="3" w:tplc="04160001" w:tentative="1">
+      <w:start w:val="1"/>
+      <w:numFmt w:val="bullet"/>
+      <w:lvlText w:val=""/>
+      <w:lvlJc w:val="left"/>
+      <w:pPr>
+        <w:ind w:left="2880" w:hanging="360"/>
+      </w:pPr>
+      <w:rPr>
+        <w:rFonts w:ascii="Symbol" w:hAnsi="Symbol" w:hint="default"/>
+      </w:rPr>
+    </w:lvl>
+    <w:lvl w:ilvl="4" w:tplc="04160003" w:tentative="1">
+      <w:start w:val="1"/>
+      <w:numFmt w:val="bullet"/>
+      <w:lvlText w:val="o"/>
+      <w:lvlJc w:val="left"/>
+      <w:pPr>
+        <w:ind w:left="3600" w:hanging="360"/>
+      </w:pPr>
+      <w:rPr>
+        <w:rFonts w:ascii="Courier New" w:hAnsi="Courier New" w:cs="Courier New" w:hint="default"/>
+      </w:rPr>
+    </w:lvl>
+    <w:lvl w:ilvl="5" w:tplc="04160005" w:tentative="1">
+      <w:start w:val="1"/>
+      <w:numFmt w:val="bullet"/>
+      <w:lvlText w:val=""/>
+      <w:lvlJc w:val="left"/>
+      <w:pPr>
+        <w:ind w:left="4320" w:hanging="360"/>
+      </w:pPr>
+      <w:rPr>
+        <w:rFonts w:ascii="Wingdings" w:hAnsi="Wingdings" w:hint="default"/>
+      </w:rPr>
+    </w:lvl>
+    <w:lvl w:ilvl="6" w:tplc="04160001" w:tentative="1">
+      <w:start w:val="1"/>
+      <w:numFmt w:val="bullet"/>
+      <w:lvlText w:val=""/>
+      <w:lvlJc w:val="left"/>
+      <w:pPr>
+        <w:ind w:left="5040" w:hanging="360"/>
+      </w:pPr>
+      <w:rPr>
+        <w:rFonts w:ascii="Symbol" w:hAnsi="Symbol" w:hint="default"/>
+      </w:rPr>
+    </w:lvl>
+    <w:lvl w:ilvl="7" w:tplc="04160003" w:tentative="1">
+      <w:start w:val="1"/>
+      <w:numFmt w:val="bullet"/>
+      <w:lvlText w:val="o"/>
+      <w:lvlJc w:val="left"/>
+      <w:pPr>
+        <w:ind w:left="5760" w:hanging="360"/>
+      </w:pPr>
+      <w:rPr>
+        <w:rFonts w:ascii="Courier New" w:hAnsi="Courier New" w:cs="Courier New" w:hint="default"/>
+      </w:rPr>
+    </w:lvl>
+    <w:lvl w:ilvl="8" w:tplc="04160005" w:tentative="1">
+      <w:start w:val="1"/>
+      <w:numFmt w:val="bullet"/>
+      <w:lvlText w:val=""/>
+      <w:lvlJc w:val="left"/>
+      <w:pPr>
+        <w:ind w:left="6480" w:hanging="360"/>
+      </w:pPr>
+      <w:rPr>
+        <w:rFonts w:ascii="Wingdings" w:hAnsi="Wingdings" w:hint="default"/>
+      </w:rPr>
+    </w:lvl>
+  </w:abstractNum>
+  <w:abstractNum w:abstractNumId="12" w15:restartNumberingAfterBreak="0">
     <w:nsid w:val="0484683A"/>
     <w:multiLevelType w:val="multilevel"/>
     <w:tmpl w:val="04090023"/>
@@ -3576,7 +3974,7 @@
       </w:pPr>
     </w:lvl>
   </w:abstractNum>
-  <w:abstractNum w:abstractNumId="12" w15:restartNumberingAfterBreak="0">
+  <w:abstractNum w:abstractNumId="13" w15:restartNumberingAfterBreak="0">
     <w:nsid w:val="112E54D5"/>
     <w:multiLevelType w:val="hybridMultilevel"/>
     <w:tmpl w:val="6B0081A8"/>
@@ -3691,7 +4089,7 @@
       </w:rPr>
     </w:lvl>
   </w:abstractNum>
-  <w:abstractNum w:abstractNumId="13" w15:restartNumberingAfterBreak="0">
+  <w:abstractNum w:abstractNumId="14" w15:restartNumberingAfterBreak="0">
     <w:nsid w:val="232A48EF"/>
     <w:multiLevelType w:val="multilevel"/>
     <w:tmpl w:val="0409001F"/>
@@ -3781,7 +4179,7 @@
       </w:pPr>
     </w:lvl>
   </w:abstractNum>
-  <w:abstractNum w:abstractNumId="14" w15:restartNumberingAfterBreak="0">
+  <w:abstractNum w:abstractNumId="15" w15:restartNumberingAfterBreak="0">
     <w:nsid w:val="2ECF046B"/>
     <w:multiLevelType w:val="multilevel"/>
     <w:tmpl w:val="61F0A32C"/>
@@ -3904,7 +4302,7 @@
       </w:rPr>
     </w:lvl>
   </w:abstractNum>
-  <w:abstractNum w:abstractNumId="15" w15:restartNumberingAfterBreak="0">
+  <w:abstractNum w:abstractNumId="16" w15:restartNumberingAfterBreak="0">
     <w:nsid w:val="444602DF"/>
     <w:multiLevelType w:val="hybridMultilevel"/>
     <w:tmpl w:val="88B4FA26"/>
@@ -4017,7 +4415,7 @@
       </w:rPr>
     </w:lvl>
   </w:abstractNum>
-  <w:abstractNum w:abstractNumId="16" w15:restartNumberingAfterBreak="0">
+  <w:abstractNum w:abstractNumId="17" w15:restartNumberingAfterBreak="0">
     <w:nsid w:val="74762704"/>
     <w:multiLevelType w:val="multilevel"/>
     <w:tmpl w:val="0409001D"/>
@@ -4111,7 +4509,7 @@
     <w:abstractNumId w:val="10"/>
   </w:num>
   <w:num w:numId="2">
-    <w:abstractNumId w:val="12"/>
+    <w:abstractNumId w:val="13"/>
   </w:num>
   <w:num w:numId="3">
     <w:abstractNumId w:val="9"/>
@@ -4123,7 +4521,7 @@
     </w:lvlOverride>
   </w:num>
   <w:num w:numId="5">
-    <w:abstractNumId w:val="14"/>
+    <w:abstractNumId w:val="15"/>
   </w:num>
   <w:num w:numId="6">
     <w:abstractNumId w:val="7"/>
@@ -4138,13 +4536,13 @@
     <w:abstractNumId w:val="4"/>
   </w:num>
   <w:num w:numId="10">
-    <w:abstractNumId w:val="13"/>
+    <w:abstractNumId w:val="14"/>
   </w:num>
   <w:num w:numId="11">
-    <w:abstractNumId w:val="16"/>
+    <w:abstractNumId w:val="17"/>
   </w:num>
   <w:num w:numId="12">
-    <w:abstractNumId w:val="11"/>
+    <w:abstractNumId w:val="12"/>
   </w:num>
   <w:num w:numId="13">
     <w:abstractNumId w:val="8"/>
@@ -4162,7 +4560,10 @@
     <w:abstractNumId w:val="0"/>
   </w:num>
   <w:num w:numId="18">
-    <w:abstractNumId w:val="15"/>
+    <w:abstractNumId w:val="16"/>
+  </w:num>
+  <w:num w:numId="19">
+    <w:abstractNumId w:val="11"/>
   </w:num>
 </w:numbering>
 </file>
@@ -29930,6 +30331,24 @@
 </file>
 
 <file path=customXml/item1.xml><?xml version="1.0" encoding="utf-8"?>
+<p:properties xmlns:p="http://schemas.microsoft.com/office/2006/metadata/properties" xmlns:xsi="http://www.w3.org/2001/XMLSchema-instance" xmlns:pc="http://schemas.microsoft.com/office/infopath/2007/PartnerControls">
+  <documentManagement>
+    <_ip_UnifiedCompliancePolicyUIAction xmlns="http://schemas.microsoft.com/sharepoint/v3" xsi:nil="true"/>
+    <_ip_UnifiedCompliancePolicyProperties xmlns="http://schemas.microsoft.com/sharepoint/v3" xsi:nil="true"/>
+  </documentManagement>
+</p:properties>
+</file>
+
+<file path=customXml/item2.xml><?xml version="1.0" encoding="utf-8"?>
+<?mso-contentType ?>
+<FormTemplates xmlns="http://schemas.microsoft.com/sharepoint/v3/contenttype/forms">
+  <Display>DocumentLibraryForm</Display>
+  <Edit>DocumentLibraryForm</Edit>
+  <New>DocumentLibraryForm</New>
+</FormTemplates>
+</file>
+
+<file path=customXml/item3.xml><?xml version="1.0" encoding="utf-8"?>
 <ct:contentTypeSchema xmlns:ct="http://schemas.microsoft.com/office/2006/metadata/contentType" xmlns:ma="http://schemas.microsoft.com/office/2006/metadata/properties/metaAttributes" ct:_="" ma:_="" ma:contentTypeName="Document" ma:contentTypeID="0x010100DEEA25CC0A0AC24199CDC46C25B8B0BC" ma:contentTypeVersion="10" ma:contentTypeDescription="Create a new document." ma:contentTypeScope="" ma:versionID="e3b47856d4cf355c0dacb39e1084d14f">
   <xsd:schema xmlns:xsd="http://www.w3.org/2001/XMLSchema" xmlns:xs="http://www.w3.org/2001/XMLSchema" xmlns:p="http://schemas.microsoft.com/office/2006/metadata/properties" xmlns:ns1="http://schemas.microsoft.com/sharepoint/v3" xmlns:ns2="6dc4bcd6-49db-4c07-9060-8acfc67cef9f" xmlns:ns3="fb0879af-3eba-417a-a55a-ffe6dcd6ca77" targetNamespace="http://schemas.microsoft.com/office/2006/metadata/properties" ma:root="true" ma:fieldsID="a845a615265fdb1f7b12cc65ac20ecbd" ns1:_="" ns2:_="" ns3:_="">
     <xsd:import namespace="http://schemas.microsoft.com/sharepoint/v3"/>
@@ -30137,25 +30556,25 @@
 </ct:contentTypeSchema>
 </file>
 
-<file path=customXml/item2.xml><?xml version="1.0" encoding="utf-8"?>
-<?mso-contentType ?>
-<FormTemplates xmlns="http://schemas.microsoft.com/sharepoint/v3/contenttype/forms">
-  <Display>DocumentLibraryForm</Display>
-  <Edit>DocumentLibraryForm</Edit>
-  <New>DocumentLibraryForm</New>
-</FormTemplates>
+<file path=customXml/itemProps1.xml><?xml version="1.0" encoding="utf-8"?>
+<ds:datastoreItem xmlns:ds="http://schemas.openxmlformats.org/officeDocument/2006/customXml" ds:itemID="{98C57A86-09DD-43FE-99D7-019EF0DD1E2A}">
+  <ds:schemaRefs>
+    <ds:schemaRef ds:uri="http://schemas.microsoft.com/office/2006/metadata/properties"/>
+    <ds:schemaRef ds:uri="http://schemas.microsoft.com/office/infopath/2007/PartnerControls"/>
+    <ds:schemaRef ds:uri="http://schemas.microsoft.com/sharepoint/v3"/>
+  </ds:schemaRefs>
+</ds:datastoreItem>
 </file>
 
-<file path=customXml/item3.xml><?xml version="1.0" encoding="utf-8"?>
-<p:properties xmlns:p="http://schemas.microsoft.com/office/2006/metadata/properties" xmlns:xsi="http://www.w3.org/2001/XMLSchema-instance" xmlns:pc="http://schemas.microsoft.com/office/infopath/2007/PartnerControls">
-  <documentManagement>
-    <_ip_UnifiedCompliancePolicyUIAction xmlns="http://schemas.microsoft.com/sharepoint/v3" xsi:nil="true"/>
-    <_ip_UnifiedCompliancePolicyProperties xmlns="http://schemas.microsoft.com/sharepoint/v3" xsi:nil="true"/>
-  </documentManagement>
-</p:properties>
+<file path=customXml/itemProps2.xml><?xml version="1.0" encoding="utf-8"?>
+<ds:datastoreItem xmlns:ds="http://schemas.openxmlformats.org/officeDocument/2006/customXml" ds:itemID="{34EEBFB3-C127-4F31-B5C7-115C7A095FA9}">
+  <ds:schemaRefs>
+    <ds:schemaRef ds:uri="http://schemas.microsoft.com/sharepoint/v3/contenttype/forms"/>
+  </ds:schemaRefs>
+</ds:datastoreItem>
 </file>
 
-<file path=customXml/itemProps1.xml><?xml version="1.0" encoding="utf-8"?>
+<file path=customXml/itemProps3.xml><?xml version="1.0" encoding="utf-8"?>
 <ds:datastoreItem xmlns:ds="http://schemas.openxmlformats.org/officeDocument/2006/customXml" ds:itemID="{AE3BFA7F-315B-4045-9FB5-B6546964BCCB}">
   <ds:schemaRefs>
     <ds:schemaRef ds:uri="http://schemas.microsoft.com/office/2006/metadata/contentType"/>
@@ -30173,22 +30592,4 @@
     <ds:schemaRef ds:uri="http://schemas.microsoft.com/internal/obd"/>
   </ds:schemaRefs>
 </ds:datastoreItem>
-</file>
-
-<file path=customXml/itemProps2.xml><?xml version="1.0" encoding="utf-8"?>
-<ds:datastoreItem xmlns:ds="http://schemas.openxmlformats.org/officeDocument/2006/customXml" ds:itemID="{34EEBFB3-C127-4F31-B5C7-115C7A095FA9}">
-  <ds:schemaRefs>
-    <ds:schemaRef ds:uri="http://schemas.microsoft.com/sharepoint/v3/contenttype/forms"/>
-  </ds:schemaRefs>
-</ds:datastoreItem>
-</file>
-
-<file path=customXml/itemProps3.xml><?xml version="1.0" encoding="utf-8"?>
-<ds:datastoreItem xmlns:ds="http://schemas.openxmlformats.org/officeDocument/2006/customXml" ds:itemID="{98C57A86-09DD-43FE-99D7-019EF0DD1E2A}">
-  <ds:schemaRefs>
-    <ds:schemaRef ds:uri="http://schemas.microsoft.com/office/2006/metadata/properties"/>
-    <ds:schemaRef ds:uri="http://schemas.microsoft.com/office/infopath/2007/PartnerControls"/>
-    <ds:schemaRef ds:uri="http://schemas.microsoft.com/sharepoint/v3"/>
-  </ds:schemaRefs>
-</ds:datastoreItem>
 </file>
</xml_diff>